<commit_message>
Updating supplementary figs and results. ONGOING
</commit_message>
<xml_diff>
--- a/manuscript/Reviewer comments.docx
+++ b/manuscript/Reviewer comments.docx
@@ -638,6 +638,7 @@
         </w:rPr>
       </w:pPr>
       <w:commentRangeStart w:id="1"/>
+      <w:commentRangeStart w:id="2"/>
       <w:r>
         <w:rPr>
           <w:rFonts w:ascii="Calibri" w:hAnsi="Calibri" w:cs="Calibri"/>
@@ -653,6 +654,13 @@
         </w:rPr>
         <w:commentReference w:id="1"/>
       </w:r>
+      <w:commentRangeEnd w:id="2"/>
+      <w:r>
+        <w:rPr>
+          <w:rStyle w:val="CommentReference"/>
+        </w:rPr>
+        <w:commentReference w:id="2"/>
+      </w:r>
       <w:r>
         <w:rPr>
           <w:rFonts w:ascii="Calibri" w:hAnsi="Calibri" w:cs="Calibri"/>
@@ -794,7 +802,7 @@
         </w:rPr>
         <w:t xml:space="preserve">differently sized areas in terms of richness requires </w:t>
       </w:r>
-      <w:commentRangeStart w:id="2"/>
+      <w:commentRangeStart w:id="4"/>
       <w:r>
         <w:rPr>
           <w:rFonts w:ascii="Calibri" w:hAnsi="Calibri" w:cs="Calibri"/>
@@ -830,12 +838,12 @@
         </w:rPr>
         <w:t xml:space="preserve"> </w:t>
       </w:r>
-      <w:commentRangeEnd w:id="2"/>
+      <w:commentRangeEnd w:id="4"/>
       <w:r>
         <w:rPr>
           <w:rStyle w:val="CommentReference"/>
         </w:rPr>
-        <w:commentReference w:id="2"/>
+        <w:commentReference w:id="4"/>
       </w:r>
       <w:r>
         <w:rPr>
@@ -989,7 +997,7 @@
           <w:color w:val="000000"/>
         </w:rPr>
       </w:pPr>
-      <w:commentRangeStart w:id="3"/>
+      <w:commentRangeStart w:id="5"/>
       <w:r>
         <w:rPr>
           <w:rFonts w:ascii="Calibri" w:hAnsi="Calibri" w:cs="Calibri"/>
@@ -1012,12 +1020,12 @@
         </w:rPr>
         <w:t xml:space="preserve">. </w:t>
       </w:r>
-      <w:commentRangeEnd w:id="3"/>
+      <w:commentRangeEnd w:id="5"/>
       <w:r>
         <w:rPr>
           <w:rStyle w:val="CommentReference"/>
         </w:rPr>
-        <w:commentReference w:id="3"/>
+        <w:commentReference w:id="5"/>
       </w:r>
       <w:r>
         <w:rPr>
@@ -1655,19 +1663,19 @@
         <w:br/>
         <w:t xml:space="preserve">- First, there is a very large mismatch between the area covered by the inventories (10 000m2 in the terrestrial and up to 280m2 in the wetland protocols). I </w:t>
       </w:r>
-      <w:commentRangeStart w:id="4"/>
+      <w:commentRangeStart w:id="6"/>
       <w:r>
         <w:rPr>
           <w:highlight w:val="yellow"/>
         </w:rPr>
         <w:t>would be inclined to use species richness per unit area as the response variables in the models,</w:t>
       </w:r>
-      <w:commentRangeEnd w:id="4"/>
+      <w:commentRangeEnd w:id="6"/>
       <w:r>
         <w:rPr>
           <w:rStyle w:val="CommentReference"/>
         </w:rPr>
-        <w:commentReference w:id="4"/>
+        <w:commentReference w:id="6"/>
       </w:r>
       <w:r>
         <w:t xml:space="preserve"> as well as including protocol as a fixed effect because of other differences in habitat and e.g. the central area vs. transect methodologies.</w:t>
@@ -1676,19 +1684,19 @@
         <w:br/>
         <w:t xml:space="preserve">- The mismatches in sampling areas probably also make </w:t>
       </w:r>
-      <w:commentRangeStart w:id="5"/>
+      <w:commentRangeStart w:id="7"/>
       <w:r>
         <w:rPr>
           <w:highlight w:val="yellow"/>
         </w:rPr>
         <w:t>Jaccard distances quite unsuita</w:t>
       </w:r>
-      <w:commentRangeEnd w:id="5"/>
+      <w:commentRangeEnd w:id="7"/>
       <w:r>
         <w:rPr>
           <w:rStyle w:val="CommentReference"/>
         </w:rPr>
-        <w:commentReference w:id="5"/>
+        <w:commentReference w:id="7"/>
       </w:r>
       <w:r>
         <w:rPr>
@@ -1703,16 +1711,16 @@
         <w:br/>
         <w:t>- Again relating to the central area vs. transect surveys. Coming from a landscape ecology background, I can get annoyed by sometimes lazy referee questions of ‘why choose this size buffer?’, but in this case -and coming from a landscape ecology background- a 250m buffer seems very small to evaluate the effect of human development around a wetland</w:t>
       </w:r>
-      <w:commentRangeStart w:id="6"/>
+      <w:commentRangeStart w:id="8"/>
       <w:r>
         <w:t xml:space="preserve">. This is especially true when the terrestrial wetland surveys are already 100m across (if square) – were the 250 metres measured from the centre or the edge of the plot? In the wetland wetlands, the 250m buffer </w:t>
       </w:r>
-      <w:commentRangeEnd w:id="6"/>
+      <w:commentRangeEnd w:id="8"/>
       <w:r>
         <w:rPr>
           <w:rStyle w:val="CommentReference"/>
         </w:rPr>
-        <w:commentReference w:id="6"/>
+        <w:commentReference w:id="8"/>
       </w:r>
       <w:r>
         <w:t xml:space="preserve">was measured from the edge of the open water zone, while the vegetation transects along the moisture gradient of up to 350m (14 plots * 25m </w:t>
@@ -1729,7 +1737,7 @@
         <w:br/>
         <w:t>- I like the idea of including the effect of non-native species on increasing local richness. I just wonder, because of results later in the paper (Fig 2a) that proportion of non-natives is related to human development,</w:t>
       </w:r>
-      <w:commentRangeStart w:id="7"/>
+      <w:commentRangeStart w:id="9"/>
       <w:r>
         <w:t xml:space="preserve"> </w:t>
       </w:r>
@@ -1742,27 +1750,27 @@
       <w:r>
         <w:t>.</w:t>
       </w:r>
-      <w:commentRangeEnd w:id="7"/>
+      <w:commentRangeEnd w:id="9"/>
       <w:r>
         <w:rPr>
           <w:rStyle w:val="CommentReference"/>
         </w:rPr>
-        <w:commentReference w:id="7"/>
+        <w:commentReference w:id="9"/>
       </w:r>
       <w:r>
         <w:br/>
         <w:t xml:space="preserve">-Finally, I wonder about potential </w:t>
       </w:r>
-      <w:commentRangeStart w:id="8"/>
+      <w:commentRangeStart w:id="10"/>
       <w:r>
         <w:t>spatial autocorrelation</w:t>
       </w:r>
-      <w:commentRangeEnd w:id="8"/>
+      <w:commentRangeEnd w:id="10"/>
       <w:r>
         <w:rPr>
           <w:rStyle w:val="CommentReference"/>
         </w:rPr>
-        <w:commentReference w:id="8"/>
+        <w:commentReference w:id="10"/>
       </w:r>
       <w:r>
         <w:t xml:space="preserve">. I do not know Alberta, but it seems large enough to have quite large variation in topography, land use, land-use history, soil, bedrock and climate. </w:t>
@@ -1827,16 +1835,16 @@
       <w:r>
         <w:br/>
       </w:r>
-      <w:commentRangeStart w:id="9"/>
+      <w:commentRangeStart w:id="11"/>
       <w:r>
         <w:t>For models that don’t include polynomial fits (and because it doesn’t say that variables were scaled), it would be nice to include effect sizes in the results, with plain English explanations, for example ‘for each 10% of human development surrounding the wetland, the proportion of non-native species increased by NN%.</w:t>
       </w:r>
-      <w:commentRangeEnd w:id="9"/>
+      <w:commentRangeEnd w:id="11"/>
       <w:r>
         <w:rPr>
           <w:rStyle w:val="CommentReference"/>
         </w:rPr>
-        <w:commentReference w:id="9"/>
+        <w:commentReference w:id="11"/>
       </w:r>
       <w:r>
         <w:br/>
@@ -1899,7 +1907,7 @@
       </w:r>
     </w:p>
   </w:comment>
-  <w:comment w:id="2" w:author="Cari Ficken" w:date="2021-02-05T12:31:00Z" w:initials="CF">
+  <w:comment w:id="2" w:author="Cari Ficken" w:date="2021-02-16T12:28:00Z" w:initials="CF">
     <w:p>
       <w:pPr>
         <w:pStyle w:val="CommentText"/>
@@ -1911,6 +1919,24 @@
         <w:annotationRef/>
       </w:r>
       <w:r>
+        <w:t>Adding results of dispersion test rather than using mvabund</w:t>
+      </w:r>
+      <w:bookmarkStart w:id="3" w:name="_GoBack"/>
+      <w:bookmarkEnd w:id="3"/>
+    </w:p>
+  </w:comment>
+  <w:comment w:id="4" w:author="Cari Ficken" w:date="2021-02-05T12:31:00Z" w:initials="CF">
+    <w:p>
+      <w:pPr>
+        <w:pStyle w:val="CommentText"/>
+      </w:pPr>
+      <w:r>
+        <w:rPr>
+          <w:rStyle w:val="CommentReference"/>
+        </w:rPr>
+        <w:annotationRef/>
+      </w:r>
+      <w:r>
         <w:t>Use Chao estimate to get “true” richness; compare true vs observed richness for wetland sites. If they are comparable (paired t test?), don’t bother accounting for different areas sampled. If they differ substantially, we will want to reevaluate how to proceed.</w:t>
       </w:r>
     </w:p>
@@ -1928,7 +1954,7 @@
       </w:r>
     </w:p>
   </w:comment>
-  <w:comment w:id="3" w:author="Cari Ficken" w:date="2021-02-05T12:17:00Z" w:initials="CF">
+  <w:comment w:id="5" w:author="Cari Ficken" w:date="2021-02-05T12:17:00Z" w:initials="CF">
     <w:p>
       <w:pPr>
         <w:pStyle w:val="CommentText"/>
@@ -1965,7 +1991,7 @@
       </w:r>
     </w:p>
   </w:comment>
-  <w:comment w:id="4" w:author="Cari Ficken" w:date="2021-02-05T12:33:00Z" w:initials="CF">
+  <w:comment w:id="6" w:author="Cari Ficken" w:date="2021-02-05T12:33:00Z" w:initials="CF">
     <w:p>
       <w:pPr>
         <w:pStyle w:val="CommentText"/>
@@ -1986,7 +2012,7 @@
       </w:r>
     </w:p>
   </w:comment>
-  <w:comment w:id="5" w:author="Cari Ficken" w:date="2021-02-05T11:53:00Z" w:initials="CF">
+  <w:comment w:id="7" w:author="Cari Ficken" w:date="2021-02-05T11:53:00Z" w:initials="CF">
     <w:p>
       <w:pPr>
         <w:pStyle w:val="CommentText"/>
@@ -2002,7 +2028,7 @@
       </w:r>
     </w:p>
   </w:comment>
-  <w:comment w:id="6" w:author="Cari Ficken" w:date="2021-02-05T11:52:00Z" w:initials="CF">
+  <w:comment w:id="8" w:author="Cari Ficken" w:date="2021-02-05T11:52:00Z" w:initials="CF">
     <w:p>
       <w:pPr>
         <w:pStyle w:val="CommentText"/>
@@ -2018,7 +2044,7 @@
       </w:r>
     </w:p>
   </w:comment>
-  <w:comment w:id="7" w:author="Cari Ficken" w:date="2021-02-05T12:04:00Z" w:initials="CF">
+  <w:comment w:id="9" w:author="Cari Ficken" w:date="2021-02-05T12:04:00Z" w:initials="CF">
     <w:p>
       <w:pPr>
         <w:pStyle w:val="CommentText"/>
@@ -2034,7 +2060,7 @@
       </w:r>
     </w:p>
   </w:comment>
-  <w:comment w:id="8" w:author="Cari Ficken" w:date="2021-02-05T12:07:00Z" w:initials="CF">
+  <w:comment w:id="10" w:author="Cari Ficken" w:date="2021-02-05T12:07:00Z" w:initials="CF">
     <w:p>
       <w:pPr>
         <w:pStyle w:val="CommentText"/>
@@ -2050,7 +2076,7 @@
       </w:r>
     </w:p>
   </w:comment>
-  <w:comment w:id="9" w:author="Cari Ficken" w:date="2021-02-05T12:09:00Z" w:initials="CF">
+  <w:comment w:id="11" w:author="Cari Ficken" w:date="2021-02-05T12:09:00Z" w:initials="CF">
     <w:p>
       <w:pPr>
         <w:pStyle w:val="CommentText"/>
@@ -2065,13 +2091,8 @@
         <w:t>I think these are all polynomial?</w:t>
       </w:r>
       <w:r>
-        <w:t xml:space="preserve"> </w:t>
-      </w:r>
-      <w:r>
-        <w:t>As for clarification?</w:t>
-      </w:r>
-      <w:bookmarkStart w:id="10" w:name="_GoBack"/>
-      <w:bookmarkEnd w:id="10"/>
+        <w:t xml:space="preserve"> As for clarification?</w:t>
+      </w:r>
     </w:p>
   </w:comment>
 </w:comments>
@@ -2081,6 +2102,7 @@
 <w15:commentsEx xmlns:wpc="http://schemas.microsoft.com/office/word/2010/wordprocessingCanvas" xmlns:cx="http://schemas.microsoft.com/office/drawing/2014/chartex" xmlns:cx1="http://schemas.microsoft.com/office/drawing/2015/9/8/chartex" xmlns:cx2="http://schemas.microsoft.com/office/drawing/2015/10/21/chartex" xmlns:cx3="http://schemas.microsoft.com/office/drawing/2016/5/9/chartex" xmlns:cx4="http://schemas.microsoft.com/office/drawing/2016/5/10/chartex" xmlns:cx5="http://schemas.microsoft.com/office/drawing/2016/5/11/chartex" xmlns:cx6="http://schemas.microsoft.com/office/drawing/2016/5/12/chartex" xmlns:cx7="http://schemas.microsoft.com/office/drawing/2016/5/13/chartex" xmlns:cx8="http://schemas.microsoft.com/office/drawing/2016/5/14/chartex" xmlns:mc="http://schemas.openxmlformats.org/markup-compatibility/2006" xmlns:aink="http://schemas.microsoft.com/office/drawing/2016/ink" xmlns:am3d="http://schemas.microsoft.com/office/drawing/2017/model3d" xmlns:o="urn:schemas-microsoft-com:office:office" xmlns:r="http://schemas.openxmlformats.org/officeDocument/2006/relationships" xmlns:m="http://schemas.openxmlformats.org/officeDocument/2006/math" xmlns:v="urn:schemas-microsoft-com:vml" xmlns:wp14="http://schemas.microsoft.com/office/word/2010/wordprocessingDrawing" xmlns:wp="http://schemas.openxmlformats.org/drawingml/2006/wordprocessingDrawing" xmlns:w10="urn:schemas-microsoft-com:office:word" xmlns:w="http://schemas.openxmlformats.org/wordprocessingml/2006/main" xmlns:w14="http://schemas.microsoft.com/office/word/2010/wordml" xmlns:w15="http://schemas.microsoft.com/office/word/2012/wordml" xmlns:w16cid="http://schemas.microsoft.com/office/word/2016/wordml/cid" xmlns:w16se="http://schemas.microsoft.com/office/word/2015/wordml/symex" xmlns:wpg="http://schemas.microsoft.com/office/word/2010/wordprocessingGroup" xmlns:wpi="http://schemas.microsoft.com/office/word/2010/wordprocessingInk" xmlns:wne="http://schemas.microsoft.com/office/word/2006/wordml" xmlns:wps="http://schemas.microsoft.com/office/word/2010/wordprocessingShape" mc:Ignorable="w14 w15 w16se w16cid wp14">
   <w15:commentEx w15:paraId="5380865D" w15:done="0"/>
   <w15:commentEx w15:paraId="04AF8C88" w15:done="0"/>
+  <w15:commentEx w15:paraId="6BD78CFF" w15:paraIdParent="04AF8C88" w15:done="0"/>
   <w15:commentEx w15:paraId="2FE82ED1" w15:done="0"/>
   <w15:commentEx w15:paraId="341AFA4C" w15:done="0"/>
   <w15:commentEx w15:paraId="74567ED6" w15:done="0"/>
@@ -2096,6 +2118,7 @@
 <w16cid:commentsIds xmlns:wpc="http://schemas.microsoft.com/office/word/2010/wordprocessingCanvas" xmlns:cx="http://schemas.microsoft.com/office/drawing/2014/chartex" xmlns:cx1="http://schemas.microsoft.com/office/drawing/2015/9/8/chartex" xmlns:cx2="http://schemas.microsoft.com/office/drawing/2015/10/21/chartex" xmlns:cx3="http://schemas.microsoft.com/office/drawing/2016/5/9/chartex" xmlns:cx4="http://schemas.microsoft.com/office/drawing/2016/5/10/chartex" xmlns:cx5="http://schemas.microsoft.com/office/drawing/2016/5/11/chartex" xmlns:cx6="http://schemas.microsoft.com/office/drawing/2016/5/12/chartex" xmlns:cx7="http://schemas.microsoft.com/office/drawing/2016/5/13/chartex" xmlns:cx8="http://schemas.microsoft.com/office/drawing/2016/5/14/chartex" xmlns:mc="http://schemas.openxmlformats.org/markup-compatibility/2006" xmlns:aink="http://schemas.microsoft.com/office/drawing/2016/ink" xmlns:am3d="http://schemas.microsoft.com/office/drawing/2017/model3d" xmlns:o="urn:schemas-microsoft-com:office:office" xmlns:r="http://schemas.openxmlformats.org/officeDocument/2006/relationships" xmlns:m="http://schemas.openxmlformats.org/officeDocument/2006/math" xmlns:v="urn:schemas-microsoft-com:vml" xmlns:wp14="http://schemas.microsoft.com/office/word/2010/wordprocessingDrawing" xmlns:wp="http://schemas.openxmlformats.org/drawingml/2006/wordprocessingDrawing" xmlns:w10="urn:schemas-microsoft-com:office:word" xmlns:w="http://schemas.openxmlformats.org/wordprocessingml/2006/main" xmlns:w14="http://schemas.microsoft.com/office/word/2010/wordml" xmlns:w15="http://schemas.microsoft.com/office/word/2012/wordml" xmlns:w16cid="http://schemas.microsoft.com/office/word/2016/wordml/cid" xmlns:w16se="http://schemas.microsoft.com/office/word/2015/wordml/symex" xmlns:wpg="http://schemas.microsoft.com/office/word/2010/wordprocessingGroup" xmlns:wpi="http://schemas.microsoft.com/office/word/2010/wordprocessingInk" xmlns:wne="http://schemas.microsoft.com/office/word/2006/wordml" xmlns:wps="http://schemas.microsoft.com/office/word/2010/wordprocessingShape" mc:Ignorable="w14 w15 w16se w16cid wp14">
   <w16cid:commentId w16cid:paraId="5380865D" w16cid:durableId="23C7B6F7"/>
   <w16cid:commentId w16cid:paraId="04AF8C88" w16cid:durableId="23C7B058"/>
+  <w16cid:commentId w16cid:paraId="6BD78CFF" w16cid:durableId="23D638DA"/>
   <w16cid:commentId w16cid:paraId="2FE82ED1" w16cid:durableId="23C7B90F"/>
   <w16cid:commentId w16cid:paraId="341AFA4C" w16cid:durableId="23C7B5E4"/>
   <w16cid:commentId w16cid:paraId="74567ED6" w16cid:durableId="23C7B99E"/>

</xml_diff>